<commit_message>
Update procurement, inventory and approval workflows
</commit_message>
<xml_diff>
--- a/doc/الدورات المستندية.docx
+++ b/doc/الدورات المستندية.docx
@@ -1,6 +1,6 @@
 
 <file path=word/document.xml><?xml version="1.0" encoding="utf-8"?>
-<w:document xmlns:wpc="http://schemas.microsoft.com/office/word/2010/wordprocessingCanvas" xmlns:cx="http://schemas.microsoft.com/office/drawing/2014/chartex" xmlns:cx1="http://schemas.microsoft.com/office/drawing/2015/9/8/chartex" xmlns:cx2="http://schemas.microsoft.com/office/drawing/2015/10/21/chartex" xmlns:cx3="http://schemas.microsoft.com/office/drawing/2016/5/9/chartex" xmlns:cx4="http://schemas.microsoft.com/office/drawing/2016/5/10/chartex" xmlns:cx5="http://schemas.microsoft.com/office/drawing/2016/5/11/chartex" xmlns:cx6="http://schemas.microsoft.com/office/drawing/2016/5/12/chartex" xmlns:cx7="http://schemas.microsoft.com/office/drawing/2016/5/13/chartex" xmlns:cx8="http://schemas.microsoft.com/office/drawing/2016/5/14/chartex" xmlns:mc="http://schemas.openxmlformats.org/markup-compatibility/2006" xmlns:aink="http://schemas.microsoft.com/office/drawing/2016/ink" xmlns:am3d="http://schemas.microsoft.com/office/drawing/2017/model3d" xmlns:o="urn:schemas-microsoft-com:office:office" xmlns:oel="http://schemas.microsoft.com/office/2019/extlst" xmlns:r="http://schemas.openxmlformats.org/officeDocument/2006/relationships" xmlns:m="http://schemas.openxmlformats.org/officeDocument/2006/math" xmlns:v="urn:schemas-microsoft-com:vml" xmlns:wp14="http://schemas.microsoft.com/office/word/2010/wordprocessingDrawing" xmlns:wp="http://schemas.openxmlformats.org/drawingml/2006/wordprocessingDrawing" xmlns:w10="urn:schemas-microsoft-com:office:word" xmlns:w="http://schemas.openxmlformats.org/wordprocessingml/2006/main" xmlns:w14="http://schemas.microsoft.com/office/word/2010/wordml" xmlns:w15="http://schemas.microsoft.com/office/word/2012/wordml" xmlns:w16cex="http://schemas.microsoft.com/office/word/2018/wordml/cex" xmlns:w16cid="http://schemas.microsoft.com/office/word/2016/wordml/cid" xmlns:w16="http://schemas.microsoft.com/office/word/2018/wordml" xmlns:w16du="http://schemas.microsoft.com/office/word/2023/wordml/word16du" xmlns:w16sdtdh="http://schemas.microsoft.com/office/word/2020/wordml/sdtdatahash" xmlns:w16sdtfl="http://schemas.microsoft.com/office/word/2024/wordml/sdtformatlock" xmlns:w16se="http://schemas.microsoft.com/office/word/2015/wordml/symex" xmlns:wpg="http://schemas.microsoft.com/office/word/2010/wordprocessingGroup" xmlns:wpi="http://schemas.microsoft.com/office/word/2010/wordprocessingInk" xmlns:wne="http://schemas.microsoft.com/office/word/2006/wordml" xmlns:wps="http://schemas.microsoft.com/office/word/2010/wordprocessingShape" mc:Ignorable="w14 w15 w16se w16cid w16 w16cex w16sdtdh w16sdtfl w16du wp14">
+<w:document xmlns:wpc="http://schemas.microsoft.com/office/word/2010/wordprocessingCanvas" xmlns:cx="http://schemas.microsoft.com/office/drawing/2014/chartex" xmlns:cx1="http://schemas.microsoft.com/office/drawing/2015/9/8/chartex" xmlns:cx2="http://schemas.microsoft.com/office/drawing/2015/10/21/chartex" xmlns:cx3="http://schemas.microsoft.com/office/drawing/2016/5/9/chartex" xmlns:cx4="http://schemas.microsoft.com/office/drawing/2016/5/10/chartex" xmlns:cx5="http://schemas.microsoft.com/office/drawing/2016/5/11/chartex" xmlns:cx6="http://schemas.microsoft.com/office/drawing/2016/5/12/chartex" xmlns:cx7="http://schemas.microsoft.com/office/drawing/2016/5/13/chartex" xmlns:cx8="http://schemas.microsoft.com/office/drawing/2016/5/14/chartex" xmlns:mc="http://schemas.openxmlformats.org/markup-compatibility/2006" xmlns:aink="http://schemas.microsoft.com/office/drawing/2016/ink" xmlns:am3d="http://schemas.microsoft.com/office/drawing/2017/model3d" xmlns:o="urn:schemas-microsoft-com:office:office" xmlns:r="http://schemas.openxmlformats.org/officeDocument/2006/relationships" xmlns:m="http://schemas.openxmlformats.org/officeDocument/2006/math" xmlns:v="urn:schemas-microsoft-com:vml" xmlns:wp14="http://schemas.microsoft.com/office/word/2010/wordprocessingDrawing" xmlns:wp="http://schemas.openxmlformats.org/drawingml/2006/wordprocessingDrawing" xmlns:w10="urn:schemas-microsoft-com:office:word" xmlns:w="http://schemas.openxmlformats.org/wordprocessingml/2006/main" xmlns:w14="http://schemas.microsoft.com/office/word/2010/wordml" xmlns:w15="http://schemas.microsoft.com/office/word/2012/wordml" xmlns:w16cid="http://schemas.microsoft.com/office/word/2016/wordml/cid" xmlns:w16se="http://schemas.microsoft.com/office/word/2015/wordml/symex" xmlns:wpg="http://schemas.microsoft.com/office/word/2010/wordprocessingGroup" xmlns:wpi="http://schemas.microsoft.com/office/word/2010/wordprocessingInk" xmlns:wne="http://schemas.microsoft.com/office/word/2006/wordml" xmlns:wps="http://schemas.microsoft.com/office/word/2010/wordprocessingShape" mc:Ignorable="w14 w15 w16se w16cid wp14">
   <w:body>
     <w:p>
       <w:pPr>
@@ -577,9 +577,6 @@
     <w:p>
       <w:pPr>
         <w:bidi/>
-        <w:rPr>
-          <w:rFonts w:hint="cs"/>
-        </w:rPr>
       </w:pPr>
     </w:p>
     <w:p>
@@ -3696,6 +3693,9 @@
     <w:p>
       <w:pPr>
         <w:bidi/>
+        <w:rPr>
+          <w:rtl/>
+        </w:rPr>
       </w:pPr>
       <w:r>
         <w:rPr>
@@ -3721,22 +3721,20 @@
         </w:rPr>
         <w:t>فاتورة المورد، أمر الشراء، إشعار الاستلام، الشيك/التحويل</w:t>
       </w:r>
-    </w:p>
-    <w:p>
-      <w:pPr>
-        <w:bidi/>
-        <w:rPr>
-          <w:rtl/>
-        </w:rPr>
-      </w:pPr>
-    </w:p>
-    <w:p>
-      <w:pPr>
-        <w:bidi/>
-        <w:rPr>
-          <w:rtl/>
-        </w:rPr>
-      </w:pPr>
+      <w:r>
+        <w:rPr>
+          <w:rtl/>
+        </w:rPr>
+        <w:br/>
+      </w:r>
+      <w:r>
+        <w:rPr>
+          <w:rtl/>
+        </w:rPr>
+        <w:br/>
+      </w:r>
+      <w:bookmarkStart w:id="1" w:name="_GoBack"/>
+      <w:bookmarkEnd w:id="1"/>
     </w:p>
     <w:p>
       <w:pPr>
@@ -3754,7 +3752,7 @@
 </file>
 
 <file path=word/numbering.xml><?xml version="1.0" encoding="utf-8"?>
-<w:numbering xmlns:wpc="http://schemas.microsoft.com/office/word/2010/wordprocessingCanvas" xmlns:cx="http://schemas.microsoft.com/office/drawing/2014/chartex" xmlns:cx1="http://schemas.microsoft.com/office/drawing/2015/9/8/chartex" xmlns:cx2="http://schemas.microsoft.com/office/drawing/2015/10/21/chartex" xmlns:cx3="http://schemas.microsoft.com/office/drawing/2016/5/9/chartex" xmlns:cx4="http://schemas.microsoft.com/office/drawing/2016/5/10/chartex" xmlns:cx5="http://schemas.microsoft.com/office/drawing/2016/5/11/chartex" xmlns:cx6="http://schemas.microsoft.com/office/drawing/2016/5/12/chartex" xmlns:cx7="http://schemas.microsoft.com/office/drawing/2016/5/13/chartex" xmlns:cx8="http://schemas.microsoft.com/office/drawing/2016/5/14/chartex" xmlns:mc="http://schemas.openxmlformats.org/markup-compatibility/2006" xmlns:aink="http://schemas.microsoft.com/office/drawing/2016/ink" xmlns:am3d="http://schemas.microsoft.com/office/drawing/2017/model3d" xmlns:o="urn:schemas-microsoft-com:office:office" xmlns:oel="http://schemas.microsoft.com/office/2019/extlst" xmlns:r="http://schemas.openxmlformats.org/officeDocument/2006/relationships" xmlns:m="http://schemas.openxmlformats.org/officeDocument/2006/math" xmlns:v="urn:schemas-microsoft-com:vml" xmlns:wp14="http://schemas.microsoft.com/office/word/2010/wordprocessingDrawing" xmlns:wp="http://schemas.openxmlformats.org/drawingml/2006/wordprocessingDrawing" xmlns:w10="urn:schemas-microsoft-com:office:word" xmlns:w="http://schemas.openxmlformats.org/wordprocessingml/2006/main" xmlns:w14="http://schemas.microsoft.com/office/word/2010/wordml" xmlns:w15="http://schemas.microsoft.com/office/word/2012/wordml" xmlns:w16cex="http://schemas.microsoft.com/office/word/2018/wordml/cex" xmlns:w16cid="http://schemas.microsoft.com/office/word/2016/wordml/cid" xmlns:w16="http://schemas.microsoft.com/office/word/2018/wordml" xmlns:w16du="http://schemas.microsoft.com/office/word/2023/wordml/word16du" xmlns:w16sdtdh="http://schemas.microsoft.com/office/word/2020/wordml/sdtdatahash" xmlns:w16sdtfl="http://schemas.microsoft.com/office/word/2024/wordml/sdtformatlock" xmlns:w16se="http://schemas.microsoft.com/office/word/2015/wordml/symex" xmlns:wpg="http://schemas.microsoft.com/office/word/2010/wordprocessingGroup" xmlns:wpi="http://schemas.microsoft.com/office/word/2010/wordprocessingInk" xmlns:wne="http://schemas.microsoft.com/office/word/2006/wordml" xmlns:wps="http://schemas.microsoft.com/office/word/2010/wordprocessingShape" mc:Ignorable="w14 w15 w16se w16cid w16 w16cex w16sdtdh w16sdtfl w16du wp14">
+<w:numbering xmlns:wpc="http://schemas.microsoft.com/office/word/2010/wordprocessingCanvas" xmlns:cx="http://schemas.microsoft.com/office/drawing/2014/chartex" xmlns:cx1="http://schemas.microsoft.com/office/drawing/2015/9/8/chartex" xmlns:cx2="http://schemas.microsoft.com/office/drawing/2015/10/21/chartex" xmlns:cx3="http://schemas.microsoft.com/office/drawing/2016/5/9/chartex" xmlns:cx4="http://schemas.microsoft.com/office/drawing/2016/5/10/chartex" xmlns:cx5="http://schemas.microsoft.com/office/drawing/2016/5/11/chartex" xmlns:cx6="http://schemas.microsoft.com/office/drawing/2016/5/12/chartex" xmlns:cx7="http://schemas.microsoft.com/office/drawing/2016/5/13/chartex" xmlns:cx8="http://schemas.microsoft.com/office/drawing/2016/5/14/chartex" xmlns:mc="http://schemas.openxmlformats.org/markup-compatibility/2006" xmlns:aink="http://schemas.microsoft.com/office/drawing/2016/ink" xmlns:am3d="http://schemas.microsoft.com/office/drawing/2017/model3d" xmlns:o="urn:schemas-microsoft-com:office:office" xmlns:r="http://schemas.openxmlformats.org/officeDocument/2006/relationships" xmlns:m="http://schemas.openxmlformats.org/officeDocument/2006/math" xmlns:v="urn:schemas-microsoft-com:vml" xmlns:wp14="http://schemas.microsoft.com/office/word/2010/wordprocessingDrawing" xmlns:wp="http://schemas.openxmlformats.org/drawingml/2006/wordprocessingDrawing" xmlns:w10="urn:schemas-microsoft-com:office:word" xmlns:w="http://schemas.openxmlformats.org/wordprocessingml/2006/main" xmlns:w14="http://schemas.microsoft.com/office/word/2010/wordml" xmlns:w15="http://schemas.microsoft.com/office/word/2012/wordml" xmlns:w16cid="http://schemas.microsoft.com/office/word/2016/wordml/cid" xmlns:w16se="http://schemas.microsoft.com/office/word/2015/wordml/symex" xmlns:wpg="http://schemas.microsoft.com/office/word/2010/wordprocessingGroup" xmlns:wpi="http://schemas.microsoft.com/office/word/2010/wordprocessingInk" xmlns:wne="http://schemas.microsoft.com/office/word/2006/wordml" xmlns:wps="http://schemas.microsoft.com/office/word/2010/wordprocessingShape" mc:Ignorable="w14 w15 w16se w16cid wp14">
   <w:abstractNum w:abstractNumId="0" w15:restartNumberingAfterBreak="0">
     <w:nsid w:val="001E391A"/>
     <w:multiLevelType w:val="multilevel"/>
@@ -8071,110 +8069,110 @@
       </w:rPr>
     </w:lvl>
   </w:abstractNum>
-  <w:num w:numId="1" w16cid:durableId="1768844131">
+  <w:num w:numId="1">
     <w:abstractNumId w:val="4"/>
   </w:num>
-  <w:num w:numId="2" w16cid:durableId="1866558231">
+  <w:num w:numId="2">
     <w:abstractNumId w:val="11"/>
   </w:num>
-  <w:num w:numId="3" w16cid:durableId="776213237">
+  <w:num w:numId="3">
     <w:abstractNumId w:val="9"/>
   </w:num>
-  <w:num w:numId="4" w16cid:durableId="513692371">
+  <w:num w:numId="4">
     <w:abstractNumId w:val="3"/>
   </w:num>
-  <w:num w:numId="5" w16cid:durableId="314724595">
+  <w:num w:numId="5">
     <w:abstractNumId w:val="12"/>
   </w:num>
-  <w:num w:numId="6" w16cid:durableId="994259535">
+  <w:num w:numId="6">
     <w:abstractNumId w:val="14"/>
   </w:num>
-  <w:num w:numId="7" w16cid:durableId="1302614486">
+  <w:num w:numId="7">
     <w:abstractNumId w:val="13"/>
   </w:num>
-  <w:num w:numId="8" w16cid:durableId="1289697721">
+  <w:num w:numId="8">
     <w:abstractNumId w:val="18"/>
   </w:num>
-  <w:num w:numId="9" w16cid:durableId="523790201">
+  <w:num w:numId="9">
     <w:abstractNumId w:val="6"/>
   </w:num>
-  <w:num w:numId="10" w16cid:durableId="451288629">
+  <w:num w:numId="10">
     <w:abstractNumId w:val="16"/>
   </w:num>
-  <w:num w:numId="11" w16cid:durableId="1208178135">
+  <w:num w:numId="11">
     <w:abstractNumId w:val="2"/>
   </w:num>
-  <w:num w:numId="12" w16cid:durableId="1449279471">
+  <w:num w:numId="12">
     <w:abstractNumId w:val="29"/>
   </w:num>
-  <w:num w:numId="13" w16cid:durableId="942688303">
+  <w:num w:numId="13">
     <w:abstractNumId w:val="31"/>
   </w:num>
-  <w:num w:numId="14" w16cid:durableId="1369380666">
+  <w:num w:numId="14">
     <w:abstractNumId w:val="1"/>
   </w:num>
-  <w:num w:numId="15" w16cid:durableId="1778215171">
+  <w:num w:numId="15">
     <w:abstractNumId w:val="19"/>
   </w:num>
-  <w:num w:numId="16" w16cid:durableId="306982659">
+  <w:num w:numId="16">
     <w:abstractNumId w:val="24"/>
   </w:num>
-  <w:num w:numId="17" w16cid:durableId="1496459536">
+  <w:num w:numId="17">
     <w:abstractNumId w:val="10"/>
   </w:num>
-  <w:num w:numId="18" w16cid:durableId="1451171448">
+  <w:num w:numId="18">
     <w:abstractNumId w:val="0"/>
   </w:num>
-  <w:num w:numId="19" w16cid:durableId="1496845807">
+  <w:num w:numId="19">
     <w:abstractNumId w:val="27"/>
   </w:num>
-  <w:num w:numId="20" w16cid:durableId="897788594">
+  <w:num w:numId="20">
     <w:abstractNumId w:val="8"/>
   </w:num>
-  <w:num w:numId="21" w16cid:durableId="1810510296">
+  <w:num w:numId="21">
     <w:abstractNumId w:val="5"/>
   </w:num>
-  <w:num w:numId="22" w16cid:durableId="1648513802">
+  <w:num w:numId="22">
     <w:abstractNumId w:val="30"/>
   </w:num>
-  <w:num w:numId="23" w16cid:durableId="1096906770">
+  <w:num w:numId="23">
     <w:abstractNumId w:val="22"/>
   </w:num>
-  <w:num w:numId="24" w16cid:durableId="1025402192">
+  <w:num w:numId="24">
     <w:abstractNumId w:val="7"/>
   </w:num>
-  <w:num w:numId="25" w16cid:durableId="1348361036">
+  <w:num w:numId="25">
     <w:abstractNumId w:val="25"/>
   </w:num>
-  <w:num w:numId="26" w16cid:durableId="609630087">
+  <w:num w:numId="26">
     <w:abstractNumId w:val="17"/>
   </w:num>
-  <w:num w:numId="27" w16cid:durableId="237057629">
+  <w:num w:numId="27">
     <w:abstractNumId w:val="28"/>
   </w:num>
-  <w:num w:numId="28" w16cid:durableId="1954438479">
+  <w:num w:numId="28">
     <w:abstractNumId w:val="20"/>
   </w:num>
-  <w:num w:numId="29" w16cid:durableId="2116510324">
+  <w:num w:numId="29">
     <w:abstractNumId w:val="26"/>
   </w:num>
-  <w:num w:numId="30" w16cid:durableId="1688679330">
+  <w:num w:numId="30">
     <w:abstractNumId w:val="15"/>
   </w:num>
-  <w:num w:numId="31" w16cid:durableId="486438361">
+  <w:num w:numId="31">
     <w:abstractNumId w:val="32"/>
   </w:num>
-  <w:num w:numId="32" w16cid:durableId="143935715">
+  <w:num w:numId="32">
     <w:abstractNumId w:val="23"/>
   </w:num>
-  <w:num w:numId="33" w16cid:durableId="886381158">
+  <w:num w:numId="33">
     <w:abstractNumId w:val="21"/>
   </w:num>
 </w:numbering>
 </file>
 
 <file path=word/styles.xml><?xml version="1.0" encoding="utf-8"?>
-<w:styles xmlns:mc="http://schemas.openxmlformats.org/markup-compatibility/2006" xmlns:r="http://schemas.openxmlformats.org/officeDocument/2006/relationships" xmlns:w="http://schemas.openxmlformats.org/wordprocessingml/2006/main" xmlns:w14="http://schemas.microsoft.com/office/word/2010/wordml" xmlns:w15="http://schemas.microsoft.com/office/word/2012/wordml" xmlns:w16cex="http://schemas.microsoft.com/office/word/2018/wordml/cex" xmlns:w16cid="http://schemas.microsoft.com/office/word/2016/wordml/cid" xmlns:w16="http://schemas.microsoft.com/office/word/2018/wordml" xmlns:w16du="http://schemas.microsoft.com/office/word/2023/wordml/word16du" xmlns:w16sdtdh="http://schemas.microsoft.com/office/word/2020/wordml/sdtdatahash" xmlns:w16sdtfl="http://schemas.microsoft.com/office/word/2024/wordml/sdtformatlock" xmlns:w16se="http://schemas.microsoft.com/office/word/2015/wordml/symex" mc:Ignorable="w14 w15 w16se w16cid w16 w16cex w16sdtdh w16sdtfl w16du">
+<w:styles xmlns:mc="http://schemas.openxmlformats.org/markup-compatibility/2006" xmlns:r="http://schemas.openxmlformats.org/officeDocument/2006/relationships" xmlns:w="http://schemas.openxmlformats.org/wordprocessingml/2006/main" xmlns:w14="http://schemas.microsoft.com/office/word/2010/wordml" xmlns:w15="http://schemas.microsoft.com/office/word/2012/wordml" xmlns:w16cid="http://schemas.microsoft.com/office/word/2016/wordml/cid" xmlns:w16se="http://schemas.microsoft.com/office/word/2015/wordml/symex" mc:Ignorable="w14 w15 w16se w16cid">
   <w:docDefaults>
     <w:rPrDefault>
       <w:rPr>
@@ -8192,7 +8190,7 @@
       </w:pPr>
     </w:pPrDefault>
   </w:docDefaults>
-  <w:latentStyles w:defLockedState="0" w:defUIPriority="99" w:defSemiHidden="0" w:defUnhideWhenUsed="0" w:defQFormat="0" w:count="376">
+  <w:latentStyles w:defLockedState="0" w:defUIPriority="99" w:defSemiHidden="0" w:defUnhideWhenUsed="0" w:defQFormat="0" w:count="375">
     <w:lsdException w:name="Normal" w:uiPriority="0" w:qFormat="1"/>
     <w:lsdException w:name="heading 1" w:uiPriority="9" w:qFormat="1"/>
     <w:lsdException w:name="heading 2" w:semiHidden="1" w:uiPriority="9" w:unhideWhenUsed="1" w:qFormat="1"/>
@@ -8568,7 +8566,6 @@
     <w:lsdException w:name="Smart Hyperlink" w:semiHidden="1" w:unhideWhenUsed="1"/>
     <w:lsdException w:name="Hashtag" w:semiHidden="1" w:unhideWhenUsed="1"/>
     <w:lsdException w:name="Unresolved Mention" w:semiHidden="1" w:unhideWhenUsed="1"/>
-    <w:lsdException w:name="Smart Link" w:semiHidden="1" w:unhideWhenUsed="1"/>
   </w:latentStyles>
   <w:style w:type="paragraph" w:default="1" w:styleId="a">
     <w:name w:val="Normal"/>

</xml_diff>